<commit_message>
Clarifies coreh and GPUh definitions
</commit_message>
<xml_diff>
--- a/access/ta/Cirrus-TA-Grant-form.docx
+++ b/access/ta/Cirrus-TA-Grant-form.docx
@@ -92,7 +92,7 @@
                         <a:effectLst/>
                         <a:extLst>
                           <a:ext uri="{C572A759-6A51-4108-AA02-DFA0A04FC94B}">
-                            <ma14:wrappingTextBoxFlag xmlns="" xmlns:mo="http://schemas.microsoft.com/office/mac/office/2008/main" xmlns:mv="urn:schemas-microsoft-com:mac:vml" xmlns:o="urn:schemas-microsoft-com:office:office" xmlns:v="urn:schemas-microsoft-com:vml" xmlns:w10="urn:schemas-microsoft-com:office:word" xmlns:w="http://schemas.openxmlformats.org/wordprocessingml/2006/main" xmlns:ma14="http://schemas.microsoft.com/office/mac/drawingml/2011/main"/>
+                            <ma14:wrappingTextBoxFlag xmlns:ma14="http://schemas.microsoft.com/office/mac/drawingml/2011/main" xmlns:w="http://schemas.openxmlformats.org/wordprocessingml/2006/main" xmlns:w10="urn:schemas-microsoft-com:office:word" xmlns:v="urn:schemas-microsoft-com:vml" xmlns:o="urn:schemas-microsoft-com:office:office" xmlns:mv="urn:schemas-microsoft-com:mac:vml" xmlns:mo="http://schemas.microsoft.com/office/mac/office/2008/main" xmlns=""/>
                           </a:ext>
                         </a:extLst>
                       </wps:spPr>
@@ -2212,21 +2212,7 @@
           <w:rFonts w:asciiTheme="minorHAnsi" w:hAnsiTheme="minorHAnsi"/>
           <w:b/>
         </w:rPr>
-        <w:t xml:space="preserve">Proposed </w:t>
-      </w:r>
-      <w:r>
-        <w:rPr>
-          <w:rFonts w:asciiTheme="minorHAnsi" w:hAnsiTheme="minorHAnsi"/>
-          <w:b/>
-        </w:rPr>
-        <w:t>length of</w:t>
-      </w:r>
-      <w:r>
-        <w:rPr>
-          <w:rFonts w:asciiTheme="minorHAnsi" w:hAnsiTheme="minorHAnsi"/>
-          <w:b/>
-        </w:rPr>
-        <w:t xml:space="preserve"> Cirrus use:</w:t>
+        <w:t>Proposed length of Cirrus use:</w:t>
       </w:r>
       <w:r>
         <w:rPr>
@@ -2353,21 +2339,7 @@
           <w:rFonts w:ascii="Calibri" w:hAnsi="Calibri"/>
           <w:bCs/>
         </w:rPr>
-        <w:t xml:space="preserve"> in receiving </w:t>
-      </w:r>
-      <w:r>
-        <w:rPr>
-          <w:rFonts w:ascii="Calibri" w:hAnsi="Calibri"/>
-          <w:bCs/>
-        </w:rPr>
-        <w:t xml:space="preserve">Cirrus </w:t>
-      </w:r>
-      <w:r>
-        <w:rPr>
-          <w:rFonts w:ascii="Calibri" w:hAnsi="Calibri"/>
-          <w:bCs/>
-        </w:rPr>
-        <w:t>time.</w:t>
+        <w:t xml:space="preserve"> in receiving Cirrus time.</w:t>
       </w:r>
     </w:p>
     <w:p>
@@ -3493,6 +3465,13 @@
           <w:rFonts w:asciiTheme="minorHAnsi" w:hAnsiTheme="minorHAnsi"/>
           <w:b/>
         </w:rPr>
+        <w:t xml:space="preserve"> for CPU node use</w:t>
+      </w:r>
+      <w:r>
+        <w:rPr>
+          <w:rFonts w:asciiTheme="minorHAnsi" w:hAnsiTheme="minorHAnsi"/>
+          <w:b/>
+        </w:rPr>
         <w:t>:</w:t>
       </w:r>
       <w:r>
@@ -3564,7 +3543,23 @@
           <w:b/>
           <w:bCs/>
         </w:rPr>
-        <w:t xml:space="preserve">h: </w:t>
+        <w:t>h</w:t>
+      </w:r>
+      <w:r>
+        <w:rPr>
+          <w:rFonts w:asciiTheme="minorHAnsi" w:hAnsiTheme="minorHAnsi"/>
+          <w:b/>
+          <w:bCs/>
+        </w:rPr>
+        <w:t xml:space="preserve"> for GPU node use</w:t>
+      </w:r>
+      <w:r>
+        <w:rPr>
+          <w:rFonts w:asciiTheme="minorHAnsi" w:hAnsiTheme="minorHAnsi"/>
+          <w:b/>
+          <w:bCs/>
+        </w:rPr>
+        <w:t xml:space="preserve">: </w:t>
       </w:r>
       <w:r>
         <w:rPr>
@@ -3663,35 +3658,7 @@
           <w:rFonts w:asciiTheme="minorHAnsi" w:hAnsiTheme="minorHAnsi"/>
           <w:highlight w:val="cyan"/>
         </w:rPr>
-        <w:t xml:space="preserve"> or GPU</w:t>
-      </w:r>
-      <w:r>
-        <w:rPr>
-          <w:rFonts w:asciiTheme="minorHAnsi" w:hAnsiTheme="minorHAnsi"/>
-          <w:highlight w:val="cyan"/>
-        </w:rPr>
-        <w:t>-h* £/</w:t>
-      </w:r>
-      <w:r>
-        <w:rPr>
-          <w:rFonts w:asciiTheme="minorHAnsi" w:hAnsiTheme="minorHAnsi"/>
-          <w:highlight w:val="cyan"/>
-        </w:rPr>
-        <w:t>GPU</w:t>
-      </w:r>
-      <w:r>
-        <w:rPr>
-          <w:rFonts w:asciiTheme="minorHAnsi" w:hAnsiTheme="minorHAnsi"/>
-          <w:highlight w:val="cyan"/>
-        </w:rPr>
-        <w:t>-h</w:t>
-      </w:r>
-      <w:r>
-        <w:rPr>
-          <w:rFonts w:asciiTheme="minorHAnsi" w:hAnsiTheme="minorHAnsi"/>
-          <w:highlight w:val="cyan"/>
-        </w:rPr>
-        <w:t>]</w:t>
+        <w:t xml:space="preserve"> or GPU-h* £/GPU-h]</w:t>
       </w:r>
       <w:r>
         <w:rPr>
@@ -4432,77 +4399,49 @@
           <w:rFonts w:asciiTheme="minorHAnsi" w:hAnsiTheme="minorHAnsi" w:cs="Arial"/>
           <w:color w:val="000000" w:themeColor="text1"/>
         </w:rPr>
-        <w:t xml:space="preserve">r funding award is for 24 months and the </w:t>
+        <w:t xml:space="preserve">r funding award is for 24 months and the Cirrus resources are required for the final 12 months of the award </w:t>
       </w:r>
       <w:r>
         <w:rPr>
           <w:rFonts w:asciiTheme="minorHAnsi" w:hAnsiTheme="minorHAnsi" w:cs="Arial"/>
           <w:color w:val="000000" w:themeColor="text1"/>
         </w:rPr>
-        <w:t>Cirrus</w:t>
+        <w:t xml:space="preserve">total then the </w:t>
       </w:r>
       <w:r>
         <w:rPr>
           <w:rFonts w:asciiTheme="minorHAnsi" w:hAnsiTheme="minorHAnsi" w:cs="Arial"/>
           <w:color w:val="000000" w:themeColor="text1"/>
         </w:rPr>
-        <w:t xml:space="preserve"> resources are required for the final 12 months of the award </w:t>
+        <w:t>allocation</w:t>
       </w:r>
       <w:r>
         <w:rPr>
           <w:rFonts w:asciiTheme="minorHAnsi" w:hAnsiTheme="minorHAnsi" w:cs="Arial"/>
           <w:color w:val="000000" w:themeColor="text1"/>
         </w:rPr>
-        <w:t xml:space="preserve">total then the </w:t>
+        <w:t xml:space="preserve"> must be split into </w:t>
       </w:r>
       <w:r>
         <w:rPr>
           <w:rFonts w:asciiTheme="minorHAnsi" w:hAnsiTheme="minorHAnsi" w:cs="Arial"/>
           <w:color w:val="000000" w:themeColor="text1"/>
         </w:rPr>
-        <w:t>allocation</w:t>
+        <w:t>four</w:t>
       </w:r>
       <w:r>
         <w:rPr>
           <w:rFonts w:asciiTheme="minorHAnsi" w:hAnsiTheme="minorHAnsi" w:cs="Arial"/>
           <w:color w:val="000000" w:themeColor="text1"/>
         </w:rPr>
-        <w:t xml:space="preserve"> must be split into </w:t>
+        <w:t xml:space="preserve"> 6 month periods</w:t>
       </w:r>
       <w:r>
         <w:rPr>
           <w:rFonts w:asciiTheme="minorHAnsi" w:hAnsiTheme="minorHAnsi" w:cs="Arial"/>
           <w:color w:val="000000" w:themeColor="text1"/>
         </w:rPr>
-        <w:t>four</w:t>
-      </w:r>
-      <w:r>
-        <w:rPr>
-          <w:rFonts w:asciiTheme="minorHAnsi" w:hAnsiTheme="minorHAnsi" w:cs="Arial"/>
-          <w:color w:val="000000" w:themeColor="text1"/>
-        </w:rPr>
-        <w:t xml:space="preserve"> 6 month periods</w:t>
-      </w:r>
-      <w:r>
-        <w:rPr>
-          <w:rFonts w:asciiTheme="minorHAnsi" w:hAnsiTheme="minorHAnsi" w:cs="Arial"/>
-          <w:color w:val="000000" w:themeColor="text1"/>
-        </w:rPr>
-        <w:t xml:space="preserve"> with zero </w:t>
-      </w:r>
-      <w:r>
-        <w:rPr>
-          <w:rFonts w:asciiTheme="minorHAnsi" w:hAnsiTheme="minorHAnsi" w:cs="Arial"/>
-          <w:color w:val="000000" w:themeColor="text1"/>
-        </w:rPr>
-        <w:t xml:space="preserve">Core-h/GPU-h </w:t>
-      </w:r>
-      <w:r>
-        <w:rPr>
-          <w:rFonts w:asciiTheme="minorHAnsi" w:hAnsiTheme="minorHAnsi" w:cs="Arial"/>
-          <w:color w:val="000000" w:themeColor="text1"/>
-        </w:rPr>
-        <w:t>in the first two periods</w:t>
+        <w:t xml:space="preserve"> with zero Core-h/GPU-h in the first two periods</w:t>
       </w:r>
       <w:r>
         <w:rPr>

</xml_diff>